<commit_message>
created zip and submitted
</commit_message>
<xml_diff>
--- a/HW_5/report.docx
+++ b/HW_5/report.docx
@@ -162,7 +162,7 @@
     </w:p>
     <w:p>
       <w:pPr>
-        <w:pStyle w:val="Listenabsatz"/>
+        <w:pStyle w:val="ListeParagraf"/>
         <w:numPr>
           <w:ilvl w:val="0"/>
           <w:numId w:val="1"/>
@@ -397,7 +397,7 @@
     </w:p>
     <w:p>
       <w:pPr>
-        <w:pStyle w:val="Listenabsatz"/>
+        <w:pStyle w:val="ListeParagraf"/>
         <w:numPr>
           <w:ilvl w:val="0"/>
           <w:numId w:val="1"/>
@@ -573,23 +573,12 @@
           <w:szCs w:val="24"/>
           <w:lang w:val="en-US"/>
         </w:rPr>
-        <w:t xml:space="preserve">signal </w:t>
-      </w:r>
-      <w:proofErr w:type="gramStart"/>
-      <w:r>
-        <w:rPr>
-          <w:rFonts w:ascii="Times New Roman" w:hAnsi="Times New Roman" w:cs="Times New Roman"/>
-          <w:sz w:val="24"/>
-          <w:szCs w:val="24"/>
-          <w:lang w:val="en-US"/>
-        </w:rPr>
-        <w:t>denoising</w:t>
-      </w:r>
-      <w:proofErr w:type="gramEnd"/>
+        <w:t>signal denoising</w:t>
+      </w:r>
     </w:p>
     <w:p>
       <w:pPr>
-        <w:pStyle w:val="Listenabsatz"/>
+        <w:pStyle w:val="ListeParagraf"/>
         <w:numPr>
           <w:ilvl w:val="0"/>
           <w:numId w:val="1"/>
@@ -732,7 +721,7 @@
     </w:p>
     <w:p>
       <w:pPr>
-        <w:pStyle w:val="Listenabsatz"/>
+        <w:pStyle w:val="ListeParagraf"/>
         <w:numPr>
           <w:ilvl w:val="0"/>
           <w:numId w:val="1"/>
@@ -834,7 +823,7 @@
     </w:p>
     <w:p>
       <w:pPr>
-        <w:pStyle w:val="Listenabsatz"/>
+        <w:pStyle w:val="ListeParagraf"/>
         <w:numPr>
           <w:ilvl w:val="0"/>
           <w:numId w:val="1"/>
@@ -878,7 +867,7 @@
     </w:p>
     <w:p>
       <w:pPr>
-        <w:pStyle w:val="Listenabsatz"/>
+        <w:pStyle w:val="ListeParagraf"/>
         <w:numPr>
           <w:ilvl w:val="0"/>
           <w:numId w:val="1"/>
@@ -899,27 +888,7 @@
           <w:szCs w:val="24"/>
           <w:lang w:val="en-US"/>
         </w:rPr>
-        <w:t xml:space="preserve">Amino acids can be represented by 25-dimensional vectors. 20 values represent the evolutionary information for each amino acid type, 3 binary values represent the predicted secondary structure the amino acid is </w:t>
-      </w:r>
-      <w:proofErr w:type="gramStart"/>
-      <w:r>
-        <w:rPr>
-          <w:rFonts w:ascii="Times New Roman" w:hAnsi="Times New Roman" w:cs="Times New Roman"/>
-          <w:sz w:val="24"/>
-          <w:szCs w:val="24"/>
-          <w:lang w:val="en-US"/>
-        </w:rPr>
-        <w:t>in</w:t>
-      </w:r>
-      <w:proofErr w:type="gramEnd"/>
-      <w:r>
-        <w:rPr>
-          <w:rFonts w:ascii="Times New Roman" w:hAnsi="Times New Roman" w:cs="Times New Roman"/>
-          <w:sz w:val="24"/>
-          <w:szCs w:val="24"/>
-          <w:lang w:val="en-US"/>
-        </w:rPr>
-        <w:t xml:space="preserve"> and 2 binary values </w:t>
+        <w:t xml:space="preserve">Amino acids can be represented by 25-dimensional vectors. 20 values represent the evolutionary information for each amino acid type, 3 binary values represent the predicted secondary structure the amino acid is in and 2 binary values </w:t>
       </w:r>
       <w:r>
         <w:rPr>
@@ -978,7 +947,7 @@
     </w:p>
     <w:p>
       <w:pPr>
-        <w:pStyle w:val="Listenabsatz"/>
+        <w:pStyle w:val="ListeParagraf"/>
         <w:numPr>
           <w:ilvl w:val="0"/>
           <w:numId w:val="1"/>
@@ -1040,7 +1009,7 @@
     </w:p>
     <w:p>
       <w:pPr>
-        <w:pStyle w:val="Listenabsatz"/>
+        <w:pStyle w:val="ListeParagraf"/>
         <w:numPr>
           <w:ilvl w:val="0"/>
           <w:numId w:val="1"/>
@@ -1159,7 +1128,7 @@
     </w:p>
     <w:p>
       <w:pPr>
-        <w:pStyle w:val="Listenabsatz"/>
+        <w:pStyle w:val="ListeParagraf"/>
         <w:numPr>
           <w:ilvl w:val="0"/>
           <w:numId w:val="1"/>
@@ -1226,7 +1195,7 @@
     </w:p>
     <w:p>
       <w:pPr>
-        <w:pStyle w:val="Listenabsatz"/>
+        <w:pStyle w:val="ListeParagraf"/>
         <w:numPr>
           <w:ilvl w:val="0"/>
           <w:numId w:val="5"/>
@@ -1252,7 +1221,7 @@
     </w:p>
     <w:p>
       <w:pPr>
-        <w:pStyle w:val="Listenabsatz"/>
+        <w:pStyle w:val="ListeParagraf"/>
         <w:numPr>
           <w:ilvl w:val="0"/>
           <w:numId w:val="5"/>
@@ -1278,7 +1247,7 @@
     </w:p>
     <w:p>
       <w:pPr>
-        <w:pStyle w:val="Listenabsatz"/>
+        <w:pStyle w:val="ListeParagraf"/>
         <w:numPr>
           <w:ilvl w:val="0"/>
           <w:numId w:val="5"/>
@@ -1326,7 +1295,7 @@
     </w:p>
     <w:p>
       <w:pPr>
-        <w:pStyle w:val="Listenabsatz"/>
+        <w:pStyle w:val="ListeParagraf"/>
         <w:numPr>
           <w:ilvl w:val="0"/>
           <w:numId w:val="5"/>
@@ -1383,7 +1352,7 @@
     </w:p>
     <w:p>
       <w:pPr>
-        <w:pStyle w:val="Listenabsatz"/>
+        <w:pStyle w:val="ListeParagraf"/>
         <w:numPr>
           <w:ilvl w:val="0"/>
           <w:numId w:val="5"/>
@@ -1409,7 +1378,7 @@
     </w:p>
     <w:tbl>
       <w:tblPr>
-        <w:tblStyle w:val="Tabellenraster"/>
+        <w:tblStyle w:val="TabloKlavuzu"/>
         <w:tblW w:w="0" w:type="auto"/>
         <w:tblLook w:val="04A0" w:firstRow="1" w:lastRow="0" w:firstColumn="1" w:lastColumn="0" w:noHBand="0" w:noVBand="1"/>
       </w:tblPr>
@@ -2367,7 +2336,7 @@
     </w:p>
     <w:tbl>
       <w:tblPr>
-        <w:tblStyle w:val="Tabellenraster"/>
+        <w:tblStyle w:val="TabloKlavuzu"/>
         <w:tblW w:w="0" w:type="auto"/>
         <w:tblLook w:val="04A0" w:firstRow="1" w:lastRow="0" w:firstColumn="1" w:lastColumn="0" w:noHBand="0" w:noVBand="1"/>
       </w:tblPr>
@@ -3328,7 +3297,7 @@
     </w:p>
     <w:p>
       <w:pPr>
-        <w:pStyle w:val="Listenabsatz"/>
+        <w:pStyle w:val="ListeParagraf"/>
         <w:numPr>
           <w:ilvl w:val="0"/>
           <w:numId w:val="2"/>
@@ -3354,7 +3323,7 @@
     </w:p>
     <w:p>
       <w:pPr>
-        <w:pStyle w:val="StandardWeb"/>
+        <w:pStyle w:val="NormalWeb"/>
         <w:ind w:left="360"/>
         <w:jc w:val="center"/>
       </w:pPr>
@@ -3415,7 +3384,7 @@
     </w:p>
     <w:p>
       <w:pPr>
-        <w:pStyle w:val="Listenabsatz"/>
+        <w:pStyle w:val="ListeParagraf"/>
         <w:numPr>
           <w:ilvl w:val="0"/>
           <w:numId w:val="2"/>
@@ -3441,7 +3410,7 @@
     </w:p>
     <w:p>
       <w:pPr>
-        <w:pStyle w:val="Listenabsatz"/>
+        <w:pStyle w:val="ListeParagraf"/>
         <w:numPr>
           <w:ilvl w:val="0"/>
           <w:numId w:val="2"/>
@@ -3467,7 +3436,7 @@
     </w:p>
     <w:p>
       <w:pPr>
-        <w:pStyle w:val="StandardWeb"/>
+        <w:pStyle w:val="NormalWeb"/>
         <w:ind w:left="360"/>
         <w:jc w:val="center"/>
       </w:pPr>
@@ -3540,7 +3509,7 @@
     </w:p>
     <w:p>
       <w:pPr>
-        <w:pStyle w:val="Listenabsatz"/>
+        <w:pStyle w:val="ListeParagraf"/>
         <w:numPr>
           <w:ilvl w:val="0"/>
           <w:numId w:val="2"/>
@@ -3553,16 +3522,7 @@
           <w:szCs w:val="24"/>
           <w:lang w:val="en-US"/>
         </w:rPr>
-        <w:t xml:space="preserve">There are 3 hidden layers with 8 neurons each in the first two layers and 2 neurons on the last layer. All features are used. My thought process was since this is a rather complex decision boundary, make the system as complex and see if it achieves less than 0.05 error. That is why all features are used and there are many neurons. L1 regularization was also needed to lower the test/training loss. Because the architecture is complex, we </w:t>
-      </w:r>
-      <w:r>
-        <w:rPr>
-          <w:rFonts w:ascii="Times New Roman" w:hAnsi="Times New Roman" w:cs="Times New Roman"/>
-          <w:sz w:val="24"/>
-          <w:szCs w:val="24"/>
-          <w:lang w:val="en-US"/>
-        </w:rPr>
-        <w:t>cannot semantically understand from the pictures which neuron learns w</w:t>
+        <w:t>There are 3 hidden layers with 8 neurons each in the first two layers and 2 neurons on the last layer. All features are used. My thought process was since this is a rather complex decision boundary, make the system as complex and see if it achieves less than 0.05 error. That is why all features are used and there are many neurons. L1 regularization was also needed to lower the test/training loss. Because the architecture is complex, we cannot semantically understand from the pictures which neuron learns w</w:t>
       </w:r>
       <w:r>
         <w:rPr>
@@ -3574,7 +3534,6 @@
         <w:t>hich feature.</w:t>
       </w:r>
     </w:p>
-    <w:p/>
     <w:sectPr>
       <w:pgSz w:w="11906" w:h="16838"/>
       <w:pgMar w:top="1417" w:right="1417" w:bottom="1134" w:left="1417" w:header="708" w:footer="708" w:gutter="0"/>
@@ -4447,7 +4406,7 @@
     <w:lsdException w:name="Unresolved Mention" w:semiHidden="1" w:unhideWhenUsed="1"/>
     <w:lsdException w:name="Smart Link" w:semiHidden="1" w:unhideWhenUsed="1"/>
   </w:latentStyles>
-  <w:style w:type="paragraph" w:default="1" w:styleId="Standard">
+  <w:style w:type="paragraph" w:default="1" w:styleId="Normal">
     <w:name w:val="Normal"/>
     <w:qFormat/>
     <w:rsid w:val="00EC2DE9"/>
@@ -4455,13 +4414,13 @@
       <w:lang w:val="tr-TR"/>
     </w:rPr>
   </w:style>
-  <w:style w:type="character" w:default="1" w:styleId="Absatz-Standardschriftart">
+  <w:style w:type="character" w:default="1" w:styleId="VarsaylanParagrafYazTipi">
     <w:name w:val="Default Paragraph Font"/>
     <w:uiPriority w:val="1"/>
     <w:semiHidden/>
     <w:unhideWhenUsed/>
   </w:style>
-  <w:style w:type="table" w:default="1" w:styleId="NormaleTabelle">
+  <w:style w:type="table" w:default="1" w:styleId="NormalTablo">
     <w:name w:val="Normal Table"/>
     <w:uiPriority w:val="99"/>
     <w:semiHidden/>
@@ -4476,15 +4435,15 @@
       </w:tblCellMar>
     </w:tblPr>
   </w:style>
-  <w:style w:type="numbering" w:default="1" w:styleId="KeineListe">
+  <w:style w:type="numbering" w:default="1" w:styleId="ListeYok">
     <w:name w:val="No List"/>
     <w:uiPriority w:val="99"/>
     <w:semiHidden/>
     <w:unhideWhenUsed/>
   </w:style>
-  <w:style w:type="paragraph" w:styleId="Listenabsatz">
+  <w:style w:type="paragraph" w:styleId="ListeParagraf">
     <w:name w:val="List Paragraph"/>
-    <w:basedOn w:val="Standard"/>
+    <w:basedOn w:val="Normal"/>
     <w:uiPriority w:val="34"/>
     <w:qFormat/>
     <w:rsid w:val="00EC2DE9"/>
@@ -4493,9 +4452,9 @@
       <w:contextualSpacing/>
     </w:pPr>
   </w:style>
-  <w:style w:type="paragraph" w:styleId="StandardWeb">
+  <w:style w:type="paragraph" w:styleId="NormalWeb">
     <w:name w:val="Normal (Web)"/>
-    <w:basedOn w:val="Standard"/>
+    <w:basedOn w:val="Normal"/>
     <w:uiPriority w:val="99"/>
     <w:unhideWhenUsed/>
     <w:rsid w:val="007E455C"/>
@@ -4511,9 +4470,9 @@
       <w14:ligatures w14:val="none"/>
     </w:rPr>
   </w:style>
-  <w:style w:type="table" w:styleId="Tabellenraster">
+  <w:style w:type="table" w:styleId="TabloKlavuzu">
     <w:name w:val="Table Grid"/>
-    <w:basedOn w:val="NormaleTabelle"/>
+    <w:basedOn w:val="NormalTablo"/>
     <w:uiPriority w:val="39"/>
     <w:rsid w:val="00F10C56"/>
     <w:pPr>

</xml_diff>